<commit_message>
es muy tarde? no lo se
</commit_message>
<xml_diff>
--- a/Words que a nadie le importan/Mejoras.docx
+++ b/Words que a nadie le importan/Mejoras.docx
@@ -226,16 +226,7 @@
           <w:szCs w:val="24"/>
           <w:lang w:val="es-AR"/>
         </w:rPr>
-        <w:t>una por una</w:t>
-      </w:r>
-      <w:r>
-        <w:rPr>
-          <w:rFonts w:ascii="Helvetica Neue" w:eastAsia="Helvetica Neue" w:hAnsi="Helvetica Neue" w:cs="Helvetica Neue"/>
-          <w:sz w:val="24"/>
-          <w:szCs w:val="24"/>
-          <w:lang w:val="es-AR"/>
-        </w:rPr>
-        <w:t>, las funcionalidades con las que contaba el sistema en ese momento.</w:t>
+        <w:t>una por una, las funcionalidades con las que contaba el sistema en ese momento.</w:t>
       </w:r>
     </w:p>
     <w:p>
@@ -259,6 +250,8 @@
           <w:lang w:val="es-AR"/>
         </w:rPr>
       </w:pPr>
+      <w:bookmarkStart w:id="0" w:name="_GoBack"/>
+      <w:bookmarkEnd w:id="0"/>
     </w:p>
     <w:p>
       <w:pPr>
@@ -384,14 +377,16 @@
         <w:ind w:hanging="360"/>
         <w:contextualSpacing/>
         <w:rPr>
-          <w:lang w:val="es-AR"/>
-        </w:rPr>
-      </w:pPr>
-      <w:r>
-        <w:rPr>
-          <w:rFonts w:ascii="Helvetica Neue" w:eastAsia="Helvetica Neue" w:hAnsi="Helvetica Neue" w:cs="Helvetica Neue"/>
-          <w:sz w:val="24"/>
-          <w:szCs w:val="24"/>
+          <w:highlight w:val="yellow"/>
+          <w:lang w:val="es-AR"/>
+        </w:rPr>
+      </w:pPr>
+      <w:r>
+        <w:rPr>
+          <w:rFonts w:ascii="Helvetica Neue" w:eastAsia="Helvetica Neue" w:hAnsi="Helvetica Neue" w:cs="Helvetica Neue"/>
+          <w:sz w:val="24"/>
+          <w:szCs w:val="24"/>
+          <w:highlight w:val="yellow"/>
           <w:lang w:val="es-AR"/>
         </w:rPr>
         <w:t xml:space="preserve">Capacidad de descartar notificaciones de deudas, atraso de </w:t>
@@ -401,6 +396,7 @@
           <w:rFonts w:ascii="Helvetica Neue" w:eastAsia="Helvetica Neue" w:hAnsi="Helvetica Neue" w:cs="Helvetica Neue"/>
           <w:sz w:val="24"/>
           <w:szCs w:val="24"/>
+          <w:highlight w:val="yellow"/>
           <w:lang w:val="es-AR"/>
         </w:rPr>
         <w:t>matrículas</w:t>
@@ -410,18 +406,10 @@
           <w:rFonts w:ascii="Helvetica Neue" w:eastAsia="Helvetica Neue" w:hAnsi="Helvetica Neue" w:cs="Helvetica Neue"/>
           <w:sz w:val="24"/>
           <w:szCs w:val="24"/>
-          <w:lang w:val="es-AR"/>
-        </w:rPr>
-        <w:t xml:space="preserve"> y demás</w:t>
-      </w:r>
-      <w:r>
-        <w:rPr>
-          <w:rFonts w:ascii="Helvetica Neue" w:eastAsia="Helvetica Neue" w:hAnsi="Helvetica Neue" w:cs="Helvetica Neue"/>
-          <w:sz w:val="24"/>
-          <w:szCs w:val="24"/>
-          <w:lang w:val="es-AR"/>
-        </w:rPr>
-        <w:t>.</w:t>
+          <w:highlight w:val="yellow"/>
+          <w:lang w:val="es-AR"/>
+        </w:rPr>
+        <w:t xml:space="preserve"> y demás.</w:t>
       </w:r>
     </w:p>
     <w:p>
@@ -448,18 +436,7 @@
           <w:szCs w:val="24"/>
           <w:lang w:val="es-AR"/>
         </w:rPr>
-        <w:t>Emprolija</w:t>
-      </w:r>
-      <w:bookmarkStart w:id="0" w:name="_GoBack"/>
-      <w:bookmarkEnd w:id="0"/>
-      <w:r>
-        <w:rPr>
-          <w:rFonts w:ascii="Helvetica Neue" w:eastAsia="Helvetica Neue" w:hAnsi="Helvetica Neue" w:cs="Helvetica Neue"/>
-          <w:sz w:val="24"/>
-          <w:szCs w:val="24"/>
-          <w:lang w:val="es-AR"/>
-        </w:rPr>
-        <w:t>miento</w:t>
+        <w:t>Emprolijamiento</w:t>
       </w:r>
       <w:proofErr w:type="spellEnd"/>
       <w:r>
@@ -494,26 +471,19 @@
           <w:rFonts w:ascii="Helvetica Neue" w:eastAsia="Helvetica Neue" w:hAnsi="Helvetica Neue" w:cs="Helvetica Neue"/>
           <w:sz w:val="24"/>
           <w:szCs w:val="24"/>
-          <w:lang w:val="es-AR"/>
-        </w:rPr>
-      </w:pPr>
-      <w:r>
-        <w:rPr>
-          <w:rFonts w:ascii="Helvetica Neue" w:eastAsia="Helvetica Neue" w:hAnsi="Helvetica Neue" w:cs="Helvetica Neue"/>
-          <w:sz w:val="24"/>
-          <w:szCs w:val="24"/>
-          <w:lang w:val="es-AR"/>
-        </w:rPr>
-        <w:t>Títulos en cada sección del sistema (pestaña)</w:t>
-      </w:r>
-      <w:r>
-        <w:rPr>
-          <w:rFonts w:ascii="Helvetica Neue" w:eastAsia="Helvetica Neue" w:hAnsi="Helvetica Neue" w:cs="Helvetica Neue"/>
-          <w:sz w:val="24"/>
-          <w:szCs w:val="24"/>
-          <w:lang w:val="es-AR"/>
-        </w:rPr>
-        <w:t>.</w:t>
+          <w:highlight w:val="green"/>
+          <w:lang w:val="es-AR"/>
+        </w:rPr>
+      </w:pPr>
+      <w:r>
+        <w:rPr>
+          <w:rFonts w:ascii="Helvetica Neue" w:eastAsia="Helvetica Neue" w:hAnsi="Helvetica Neue" w:cs="Helvetica Neue"/>
+          <w:sz w:val="24"/>
+          <w:szCs w:val="24"/>
+          <w:highlight w:val="green"/>
+          <w:lang w:val="es-AR"/>
+        </w:rPr>
+        <w:t>Títulos en cada sección del sistema (pestaña).</w:t>
       </w:r>
     </w:p>
     <w:p>
@@ -626,14 +596,16 @@
           <w:rFonts w:ascii="Helvetica Neue" w:eastAsia="Helvetica Neue" w:hAnsi="Helvetica Neue" w:cs="Helvetica Neue"/>
           <w:sz w:val="24"/>
           <w:szCs w:val="24"/>
-          <w:lang w:val="es-AR"/>
-        </w:rPr>
-      </w:pPr>
-      <w:r>
-        <w:rPr>
-          <w:rFonts w:ascii="Helvetica Neue" w:eastAsia="Helvetica Neue" w:hAnsi="Helvetica Neue" w:cs="Helvetica Neue"/>
-          <w:sz w:val="24"/>
-          <w:szCs w:val="24"/>
+          <w:highlight w:val="green"/>
+          <w:lang w:val="es-AR"/>
+        </w:rPr>
+      </w:pPr>
+      <w:r>
+        <w:rPr>
+          <w:rFonts w:ascii="Helvetica Neue" w:eastAsia="Helvetica Neue" w:hAnsi="Helvetica Neue" w:cs="Helvetica Neue"/>
+          <w:sz w:val="24"/>
+          <w:szCs w:val="24"/>
+          <w:highlight w:val="green"/>
           <w:lang w:val="es-AR"/>
         </w:rPr>
         <w:t>Reordenamiento del menú lateral.</w:t>

</xml_diff>